<commit_message>
LaTeX Transfer + .Bib
Two Issues solved:

(i) Bib File
(ii) Transfer into Tex

and commented the word
</commit_message>
<xml_diff>
--- a/Einleitung.docx
+++ b/Einleitung.docx
@@ -69,13 +69,29 @@
           <w:lang w:val="en-US"/>
         </w:rPr>
       </w:pPr>
-      <w:r>
-        <w:rPr>
-          <w:rFonts w:cstheme="minorHAnsi"/>
-          <w:kern w:val="0"/>
-          <w:lang w:val="en-US"/>
-        </w:rPr>
-        <w:t>Our research project delves into the intriguing question of whether the distance of a country's capital to Moscow has a significant impact on its military spending. To tackle this question, we employ a Bayesian regression analysi</w:t>
+      <w:commentRangeStart w:id="0"/>
+      <w:r>
+        <w:rPr>
+          <w:rFonts w:cstheme="minorHAnsi"/>
+          <w:kern w:val="0"/>
+          <w:lang w:val="en-US"/>
+        </w:rPr>
+        <w:t xml:space="preserve">Our </w:t>
+      </w:r>
+      <w:commentRangeEnd w:id="0"/>
+      <w:r>
+        <w:rPr>
+          <w:rStyle w:val="Kommentarzeichen"/>
+        </w:rPr>
+        <w:commentReference w:id="0"/>
+      </w:r>
+      <w:r>
+        <w:rPr>
+          <w:rFonts w:cstheme="minorHAnsi"/>
+          <w:kern w:val="0"/>
+          <w:lang w:val="en-US"/>
+        </w:rPr>
+        <w:t>research project delves into the intriguing question of whether the distance of a country's capital to Moscow has a significant impact on its military spending. To tackle this question, we employ a Bayesian regression analysi</w:t>
       </w:r>
       <w:r>
         <w:rPr>
@@ -99,29 +115,59 @@
           <w:lang w:val="en-US"/>
         </w:rPr>
       </w:pPr>
-      <w:r>
-        <w:rPr>
-          <w:rFonts w:cstheme="minorHAnsi"/>
-          <w:kern w:val="0"/>
-          <w:lang w:val="en-US"/>
-        </w:rPr>
-        <w:t>Our research is inspired and</w:t>
-      </w:r>
-      <w:r>
-        <w:rPr>
-          <w:rFonts w:cstheme="minorHAnsi"/>
-          <w:kern w:val="0"/>
-          <w:lang w:val="en-US"/>
-        </w:rPr>
-        <w:t xml:space="preserve"> </w:t>
-      </w:r>
-      <w:r>
-        <w:rPr>
-          <w:rFonts w:cstheme="minorHAnsi"/>
-          <w:kern w:val="0"/>
-          <w:lang w:val="en-US"/>
-        </w:rPr>
-        <w:t xml:space="preserve">built upon the insights provided by two seminal papers: the work of </w:t>
+      <w:del w:id="1" w:author="Lohre, Fynn" w:date="2023-07-26T21:07:00Z">
+        <w:r>
+          <w:rPr>
+            <w:rFonts w:cstheme="minorHAnsi"/>
+            <w:kern w:val="0"/>
+            <w:lang w:val="en-US"/>
+          </w:rPr>
+          <w:delText xml:space="preserve">Our </w:delText>
+        </w:r>
+      </w:del>
+      <w:commentRangeStart w:id="2"/>
+      <w:ins w:id="3" w:author="Lohre, Fynn" w:date="2023-07-26T21:07:00Z">
+        <w:r>
+          <w:rPr>
+            <w:rFonts w:cstheme="minorHAnsi"/>
+            <w:kern w:val="0"/>
+            <w:lang w:val="en-US"/>
+          </w:rPr>
+          <w:t xml:space="preserve">The </w:t>
+        </w:r>
+      </w:ins>
+      <w:r>
+        <w:rPr>
+          <w:rFonts w:cstheme="minorHAnsi"/>
+          <w:kern w:val="0"/>
+          <w:lang w:val="en-US"/>
+        </w:rPr>
+        <w:t xml:space="preserve">research </w:t>
+      </w:r>
+      <w:commentRangeEnd w:id="2"/>
+      <w:r>
+        <w:rPr>
+          <w:rStyle w:val="Kommentarzeichen"/>
+        </w:rPr>
+        <w:commentReference w:id="2"/>
+      </w:r>
+      <w:ins w:id="4" w:author="Lohre, Fynn" w:date="2023-07-26T21:08:00Z">
+        <w:r>
+          <w:rPr>
+            <w:rFonts w:cstheme="minorHAnsi"/>
+            <w:kern w:val="0"/>
+            <w:lang w:val="en-US"/>
+          </w:rPr>
+          <w:t xml:space="preserve">itself </w:t>
+        </w:r>
+      </w:ins>
+      <w:r>
+        <w:rPr>
+          <w:rFonts w:cstheme="minorHAnsi"/>
+          <w:kern w:val="0"/>
+          <w:lang w:val="en-US"/>
+        </w:rPr>
+        <w:t xml:space="preserve">is inspired and built upon the insights provided by two seminal papers: the work of </w:t>
       </w:r>
       <w:proofErr w:type="spellStart"/>
       <w:r>
@@ -139,15 +185,7 @@
           <w:kern w:val="0"/>
           <w:lang w:val="en-US"/>
         </w:rPr>
-        <w:t xml:space="preserve"> and</w:t>
-      </w:r>
-      <w:r>
-        <w:rPr>
-          <w:rFonts w:cstheme="minorHAnsi"/>
-          <w:kern w:val="0"/>
-          <w:lang w:val="en-US"/>
-        </w:rPr>
-        <w:t xml:space="preserve"> </w:t>
+        <w:t xml:space="preserve"> and </w:t>
       </w:r>
       <w:proofErr w:type="spellStart"/>
       <w:r>
@@ -201,151 +239,31 @@
           <w:kern w:val="0"/>
           <w:lang w:val="en-US"/>
         </w:rPr>
-        <w:t xml:space="preserve"> (2023) focused on the Russo-Ukrainian conflict's</w:t>
-      </w:r>
-      <w:r>
-        <w:rPr>
-          <w:rFonts w:cstheme="minorHAnsi"/>
-          <w:kern w:val="0"/>
-          <w:lang w:val="en-US"/>
-        </w:rPr>
-        <w:t xml:space="preserve"> </w:t>
-      </w:r>
-      <w:r>
-        <w:rPr>
-          <w:rFonts w:cstheme="minorHAnsi"/>
-          <w:kern w:val="0"/>
-          <w:lang w:val="en-US"/>
-        </w:rPr>
-        <w:t xml:space="preserve">impact on the military expenditures of European States. They made </w:t>
-      </w:r>
-      <w:r>
-        <w:rPr>
-          <w:rFonts w:cstheme="minorHAnsi"/>
-          <w:kern w:val="0"/>
-          <w:lang w:val="en-US"/>
-        </w:rPr>
-        <w:t>a thought</w:t>
-      </w:r>
-      <w:r>
-        <w:rPr>
-          <w:rFonts w:cstheme="minorHAnsi"/>
-          <w:kern w:val="0"/>
-          <w:lang w:val="en-US"/>
-        </w:rPr>
-        <w:t>-provoking observation, suggesting that physical geography continues to</w:t>
-      </w:r>
-      <w:r>
-        <w:rPr>
-          <w:rFonts w:cstheme="minorHAnsi"/>
-          <w:kern w:val="0"/>
-          <w:lang w:val="en-US"/>
-        </w:rPr>
-        <w:t xml:space="preserve"> </w:t>
-      </w:r>
-      <w:r>
-        <w:rPr>
-          <w:rFonts w:cstheme="minorHAnsi"/>
-          <w:kern w:val="0"/>
-          <w:lang w:val="en-US"/>
-        </w:rPr>
-        <w:t>play a pivotal role in shaping military affairs and geopolitics, even in the</w:t>
-      </w:r>
-      <w:r>
-        <w:rPr>
-          <w:rFonts w:cstheme="minorHAnsi"/>
-          <w:kern w:val="0"/>
-          <w:lang w:val="en-US"/>
-        </w:rPr>
-        <w:t xml:space="preserve"> </w:t>
-      </w:r>
-      <w:r>
-        <w:rPr>
-          <w:rFonts w:cstheme="minorHAnsi"/>
-          <w:kern w:val="0"/>
-          <w:lang w:val="en-US"/>
-        </w:rPr>
-        <w:t xml:space="preserve">21st century. On the other hand, </w:t>
-      </w:r>
-      <w:r>
-        <w:rPr>
-          <w:rFonts w:cstheme="minorHAnsi"/>
-          <w:kern w:val="0"/>
-          <w:lang w:val="en-US"/>
-        </w:rPr>
-        <w:t>Nordhaus,</w:t>
-      </w:r>
-      <w:r>
-        <w:rPr>
-          <w:rFonts w:cstheme="minorHAnsi"/>
-          <w:kern w:val="0"/>
-          <w:lang w:val="en-US"/>
-        </w:rPr>
-        <w:t xml:space="preserve"> and his coauthors (2012) investigated</w:t>
-      </w:r>
-      <w:r>
-        <w:rPr>
-          <w:rFonts w:cstheme="minorHAnsi"/>
-          <w:kern w:val="0"/>
-          <w:lang w:val="en-US"/>
-        </w:rPr>
-        <w:t xml:space="preserve"> </w:t>
-      </w:r>
-      <w:r>
-        <w:rPr>
-          <w:rFonts w:cstheme="minorHAnsi"/>
-          <w:kern w:val="0"/>
-          <w:lang w:val="en-US"/>
-        </w:rPr>
-        <w:t>how a country's external security environment influences its military spending.</w:t>
-      </w:r>
-      <w:r>
-        <w:rPr>
-          <w:rFonts w:cstheme="minorHAnsi"/>
-          <w:kern w:val="0"/>
-          <w:lang w:val="en-US"/>
-        </w:rPr>
-        <w:t xml:space="preserve"> </w:t>
-      </w:r>
-      <w:r>
-        <w:rPr>
-          <w:rFonts w:cstheme="minorHAnsi"/>
-          <w:kern w:val="0"/>
-          <w:lang w:val="en-US"/>
-        </w:rPr>
-        <w:t>Their extensive analysis, covering 165 countries from 1950 to 2000, demonstrated</w:t>
-      </w:r>
-      <w:r>
-        <w:rPr>
-          <w:rFonts w:cstheme="minorHAnsi"/>
-          <w:kern w:val="0"/>
-          <w:lang w:val="en-US"/>
-        </w:rPr>
-        <w:t xml:space="preserve"> </w:t>
-      </w:r>
-      <w:r>
-        <w:rPr>
-          <w:rFonts w:cstheme="minorHAnsi"/>
-          <w:kern w:val="0"/>
-          <w:lang w:val="en-US"/>
-        </w:rPr>
-        <w:t>that the prospectively generated estimate of the external threat served as a</w:t>
-      </w:r>
-      <w:r>
-        <w:rPr>
-          <w:rFonts w:cstheme="minorHAnsi"/>
-          <w:kern w:val="0"/>
-          <w:lang w:val="en-US"/>
-        </w:rPr>
-        <w:t xml:space="preserve"> </w:t>
-      </w:r>
-      <w:r>
-        <w:rPr>
-          <w:rFonts w:cstheme="minorHAnsi"/>
-          <w:kern w:val="0"/>
-          <w:lang w:val="en-US"/>
-        </w:rPr>
-        <w:t>poten</w:t>
+        <w:t xml:space="preserve"> (2023) focused on the Russo-Ukrainian conflict's impact on the military expenditures of European States. They made a thought-provoking observation, suggesting that physical geography continues to play a pivotal role in shaping military affairs and geopolitics, even in the 21st century. On the other hand, Nordhaus</w:t>
+      </w:r>
+      <w:commentRangeStart w:id="5"/>
+      <w:r>
+        <w:rPr>
+          <w:rFonts w:cstheme="minorHAnsi"/>
+          <w:kern w:val="0"/>
+          <w:lang w:val="en-US"/>
+        </w:rPr>
+        <w:t>,</w:t>
+      </w:r>
+      <w:commentRangeEnd w:id="5"/>
+      <w:r>
+        <w:rPr>
+          <w:rStyle w:val="Kommentarzeichen"/>
+        </w:rPr>
+        <w:commentReference w:id="5"/>
+      </w:r>
+      <w:r>
+        <w:rPr>
+          <w:rFonts w:cstheme="minorHAnsi"/>
+          <w:kern w:val="0"/>
+          <w:lang w:val="en-US"/>
+        </w:rPr>
+        <w:t xml:space="preserve"> and his coauthors (2012) investigated how a country's external security environment influences its military spending. Their extensive analysis, covering 165 countries from 1950 to 2000, demonstrated that the prospectively generated estimate of the external threat served as a poten</w:t>
       </w:r>
       <w:r>
         <w:rPr>
@@ -361,71 +279,7 @@
           <w:kern w:val="0"/>
           <w:lang w:val="en-US"/>
         </w:rPr>
-        <w:t xml:space="preserve"> variable in explaining military expenditures.</w:t>
-      </w:r>
-      <w:r>
-        <w:rPr>
-          <w:rFonts w:cstheme="minorHAnsi"/>
-          <w:kern w:val="0"/>
-          <w:lang w:val="en-US"/>
-        </w:rPr>
-        <w:t xml:space="preserve"> </w:t>
-      </w:r>
-      <w:r>
-        <w:rPr>
-          <w:rFonts w:cstheme="minorHAnsi"/>
-          <w:kern w:val="0"/>
-          <w:lang w:val="en-US"/>
-        </w:rPr>
-        <w:t>Drawing upon these</w:t>
-      </w:r>
-      <w:r>
-        <w:rPr>
-          <w:rFonts w:cstheme="minorHAnsi"/>
-          <w:kern w:val="0"/>
-          <w:lang w:val="en-US"/>
-        </w:rPr>
-        <w:t xml:space="preserve"> </w:t>
-      </w:r>
-      <w:r>
-        <w:rPr>
-          <w:rFonts w:cstheme="minorHAnsi"/>
-          <w:kern w:val="0"/>
-          <w:lang w:val="en-US"/>
-        </w:rPr>
-        <w:t>foundational ideas, our research seeks to utilize the geographical distance to</w:t>
-      </w:r>
-      <w:r>
-        <w:rPr>
-          <w:rFonts w:cstheme="minorHAnsi"/>
-          <w:kern w:val="0"/>
-          <w:lang w:val="en-US"/>
-        </w:rPr>
-        <w:t xml:space="preserve"> </w:t>
-      </w:r>
-      <w:r>
-        <w:rPr>
-          <w:rFonts w:cstheme="minorHAnsi"/>
-          <w:kern w:val="0"/>
-          <w:lang w:val="en-US"/>
-        </w:rPr>
-        <w:t>Russia, as</w:t>
-      </w:r>
-      <w:r>
-        <w:rPr>
-          <w:rFonts w:cstheme="minorHAnsi"/>
-          <w:kern w:val="0"/>
-          <w:lang w:val="en-US"/>
-        </w:rPr>
-        <w:t xml:space="preserve"> </w:t>
-      </w:r>
-      <w:r>
-        <w:rPr>
-          <w:rFonts w:cstheme="minorHAnsi"/>
-          <w:kern w:val="0"/>
-          <w:lang w:val="en-US"/>
-        </w:rPr>
-        <w:t xml:space="preserve">highlighted by </w:t>
+        <w:t xml:space="preserve"> variable in explaining military expenditures. Drawing upon these foundational ideas, our research seeks to utilize the geographical distance to Russia, as highlighted by </w:t>
       </w:r>
       <w:proofErr w:type="spellStart"/>
       <w:r>
@@ -461,135 +315,7 @@
           <w:kern w:val="0"/>
           <w:lang w:val="en-US"/>
         </w:rPr>
-        <w:t xml:space="preserve"> (2023), as a proxy for external</w:t>
-      </w:r>
-      <w:r>
-        <w:rPr>
-          <w:rFonts w:cstheme="minorHAnsi"/>
-          <w:kern w:val="0"/>
-          <w:lang w:val="en-US"/>
-        </w:rPr>
-        <w:t xml:space="preserve"> </w:t>
-      </w:r>
-      <w:r>
-        <w:rPr>
-          <w:rFonts w:cstheme="minorHAnsi"/>
-          <w:kern w:val="0"/>
-          <w:lang w:val="en-US"/>
-        </w:rPr>
-        <w:t xml:space="preserve">threat, echoing Nordhaus's emphasis. To justify this assumption, we </w:t>
-      </w:r>
-      <w:r>
-        <w:rPr>
-          <w:rFonts w:cstheme="minorHAnsi"/>
-          <w:kern w:val="0"/>
-          <w:lang w:val="en-US"/>
-        </w:rPr>
-        <w:t>consider</w:t>
-      </w:r>
-      <w:r>
-        <w:rPr>
-          <w:rFonts w:cstheme="minorHAnsi"/>
-          <w:kern w:val="0"/>
-          <w:lang w:val="en-US"/>
-        </w:rPr>
-        <w:t xml:space="preserve"> the historical background of Russia and the Soviet Union. Given that</w:t>
-      </w:r>
-      <w:r>
-        <w:rPr>
-          <w:rFonts w:cstheme="minorHAnsi"/>
-          <w:kern w:val="0"/>
-          <w:lang w:val="en-US"/>
-        </w:rPr>
-        <w:t xml:space="preserve"> </w:t>
-      </w:r>
-      <w:r>
-        <w:rPr>
-          <w:rFonts w:cstheme="minorHAnsi"/>
-          <w:kern w:val="0"/>
-          <w:lang w:val="en-US"/>
-        </w:rPr>
-        <w:t>the NATO was established as a response to the perceived</w:t>
-      </w:r>
-      <w:r>
-        <w:rPr>
-          <w:rFonts w:cstheme="minorHAnsi"/>
-          <w:kern w:val="0"/>
-          <w:lang w:val="en-US"/>
-        </w:rPr>
-        <w:t xml:space="preserve"> </w:t>
-      </w:r>
-      <w:r>
-        <w:rPr>
-          <w:rFonts w:cstheme="minorHAnsi"/>
-          <w:kern w:val="0"/>
-          <w:lang w:val="en-US"/>
-        </w:rPr>
-        <w:t>political aggression of</w:t>
-      </w:r>
-      <w:r>
-        <w:rPr>
-          <w:rFonts w:cstheme="minorHAnsi"/>
-          <w:kern w:val="0"/>
-          <w:lang w:val="en-US"/>
-        </w:rPr>
-        <w:t xml:space="preserve"> </w:t>
-      </w:r>
-      <w:r>
-        <w:rPr>
-          <w:rFonts w:cstheme="minorHAnsi"/>
-          <w:kern w:val="0"/>
-          <w:lang w:val="en-US"/>
-        </w:rPr>
-        <w:t>the Soviet Union during the Cold War, and it currently comprises 31</w:t>
-      </w:r>
-      <w:r>
-        <w:rPr>
-          <w:rFonts w:cstheme="minorHAnsi"/>
-          <w:kern w:val="0"/>
-          <w:lang w:val="en-US"/>
-        </w:rPr>
-        <w:t xml:space="preserve"> </w:t>
-      </w:r>
-      <w:r>
-        <w:rPr>
-          <w:rFonts w:cstheme="minorHAnsi"/>
-          <w:kern w:val="0"/>
-          <w:lang w:val="en-US"/>
-        </w:rPr>
-        <w:t>member</w:t>
-      </w:r>
-      <w:r>
-        <w:rPr>
-          <w:rFonts w:cstheme="minorHAnsi"/>
-          <w:kern w:val="0"/>
-          <w:lang w:val="en-US"/>
-        </w:rPr>
-        <w:t xml:space="preserve"> </w:t>
-      </w:r>
-      <w:r>
-        <w:rPr>
-          <w:rFonts w:cstheme="minorHAnsi"/>
-          <w:kern w:val="0"/>
-          <w:lang w:val="en-US"/>
-        </w:rPr>
-        <w:t>states, it reinforces our belief that Russia is often seen as a potential</w:t>
-      </w:r>
-      <w:r>
-        <w:rPr>
-          <w:rFonts w:cstheme="minorHAnsi"/>
-          <w:kern w:val="0"/>
-          <w:lang w:val="en-US"/>
-        </w:rPr>
-        <w:t xml:space="preserve"> </w:t>
-      </w:r>
-      <w:r>
-        <w:rPr>
-          <w:rFonts w:cstheme="minorHAnsi"/>
-          <w:kern w:val="0"/>
-          <w:lang w:val="en-US"/>
-        </w:rPr>
-        <w:t>threat.</w:t>
+        <w:t xml:space="preserve"> (2023), as a proxy for external threat, echoing Nordhaus's emphasis. To justify this assumption, we consider the historical background of Russia and the Soviet Union. Given that the NATO was established as a response to the perceived political aggression of the Soviet Union during the Cold War, and it currently comprises 31 member states, it reinforces our belief that Russia is often seen as a potential threat.</w:t>
       </w:r>
     </w:p>
     <w:p>
@@ -611,151 +337,7 @@
           <w:kern w:val="0"/>
           <w:lang w:val="en-US"/>
         </w:rPr>
-        <w:t xml:space="preserve">While our </w:t>
-      </w:r>
-      <w:r>
-        <w:rPr>
-          <w:rFonts w:cstheme="minorHAnsi"/>
-          <w:kern w:val="0"/>
-          <w:lang w:val="en-US"/>
-        </w:rPr>
-        <w:t>focus</w:t>
-      </w:r>
-      <w:r>
-        <w:rPr>
-          <w:rFonts w:cstheme="minorHAnsi"/>
-          <w:kern w:val="0"/>
-          <w:lang w:val="en-US"/>
-        </w:rPr>
-        <w:t xml:space="preserve"> centers</w:t>
-      </w:r>
-      <w:r>
-        <w:rPr>
-          <w:rFonts w:cstheme="minorHAnsi"/>
-          <w:kern w:val="0"/>
-          <w:lang w:val="en-US"/>
-        </w:rPr>
-        <w:t xml:space="preserve"> </w:t>
-      </w:r>
-      <w:r>
-        <w:rPr>
-          <w:rFonts w:cstheme="minorHAnsi"/>
-          <w:kern w:val="0"/>
-          <w:lang w:val="en-US"/>
-        </w:rPr>
-        <w:t>on the geographical distance to Russia as an external factor</w:t>
-      </w:r>
-      <w:r>
-        <w:rPr>
-          <w:rFonts w:cstheme="minorHAnsi"/>
-          <w:kern w:val="0"/>
-          <w:lang w:val="en-US"/>
-        </w:rPr>
-        <w:t xml:space="preserve"> </w:t>
-      </w:r>
-      <w:r>
-        <w:rPr>
-          <w:rFonts w:cstheme="minorHAnsi"/>
-          <w:kern w:val="0"/>
-          <w:lang w:val="en-US"/>
-        </w:rPr>
-        <w:t>influencing</w:t>
-      </w:r>
-      <w:r>
-        <w:rPr>
-          <w:rFonts w:cstheme="minorHAnsi"/>
-          <w:kern w:val="0"/>
-          <w:lang w:val="en-US"/>
-        </w:rPr>
-        <w:t xml:space="preserve"> </w:t>
-      </w:r>
-      <w:r>
-        <w:rPr>
-          <w:rFonts w:cstheme="minorHAnsi"/>
-          <w:kern w:val="0"/>
-          <w:lang w:val="en-US"/>
-        </w:rPr>
-        <w:t>military expenditure, we recognize that numerous other determinants have been</w:t>
-      </w:r>
-      <w:r>
-        <w:rPr>
-          <w:rFonts w:cstheme="minorHAnsi"/>
-          <w:kern w:val="0"/>
-          <w:lang w:val="en-US"/>
-        </w:rPr>
-        <w:t xml:space="preserve"> </w:t>
-      </w:r>
-      <w:r>
-        <w:rPr>
-          <w:rFonts w:cstheme="minorHAnsi"/>
-          <w:kern w:val="0"/>
-          <w:lang w:val="en-US"/>
-        </w:rPr>
-        <w:t>extensively analyzed. A plethora of authors have shed light on different</w:t>
-      </w:r>
-      <w:r>
-        <w:rPr>
-          <w:rFonts w:cstheme="minorHAnsi"/>
-          <w:kern w:val="0"/>
-          <w:lang w:val="en-US"/>
-        </w:rPr>
-        <w:t xml:space="preserve"> </w:t>
-      </w:r>
-      <w:r>
-        <w:rPr>
-          <w:rFonts w:cstheme="minorHAnsi"/>
-          <w:kern w:val="0"/>
-          <w:lang w:val="en-US"/>
-        </w:rPr>
-        <w:t>potential causes, broadly categorized into external factors (such as military</w:t>
-      </w:r>
-      <w:r>
-        <w:rPr>
-          <w:rFonts w:cstheme="minorHAnsi"/>
-          <w:kern w:val="0"/>
-          <w:lang w:val="en-US"/>
-        </w:rPr>
-        <w:t xml:space="preserve"> </w:t>
-      </w:r>
-      <w:r>
-        <w:rPr>
-          <w:rFonts w:cstheme="minorHAnsi"/>
-          <w:kern w:val="0"/>
-          <w:lang w:val="en-US"/>
-        </w:rPr>
-        <w:t>expenditures of potential enemies or allies, and perceived threats) and</w:t>
-      </w:r>
-      <w:r>
-        <w:rPr>
-          <w:rFonts w:cstheme="minorHAnsi"/>
-          <w:kern w:val="0"/>
-          <w:lang w:val="en-US"/>
-        </w:rPr>
-        <w:t xml:space="preserve"> </w:t>
-      </w:r>
-      <w:r>
-        <w:rPr>
-          <w:rFonts w:cstheme="minorHAnsi"/>
-          <w:kern w:val="0"/>
-          <w:lang w:val="en-US"/>
-        </w:rPr>
-        <w:t>internal influences, encompassing economic, political, and bureaucratic factors</w:t>
-      </w:r>
-      <w:r>
-        <w:rPr>
-          <w:rFonts w:cstheme="minorHAnsi"/>
-          <w:kern w:val="0"/>
-          <w:lang w:val="en-US"/>
-        </w:rPr>
-        <w:t xml:space="preserve"> </w:t>
-      </w:r>
-      <w:r>
-        <w:rPr>
-          <w:rFonts w:cstheme="minorHAnsi"/>
-          <w:kern w:val="0"/>
-          <w:lang w:val="en-US"/>
-        </w:rPr>
-        <w:t>(</w:t>
+        <w:t>While our focus centers on the geographical distance to Russia as an external factor influencing military expenditure, we recognize that numerous other determinants have been extensively analyzed. A plethora of authors have shed light on different potential causes, broadly categorized into external factors (such as military expenditures of potential enemies or allies, and perceived threats) and internal influences, encompassing economic, political, and bureaucratic factors (</w:t>
       </w:r>
       <w:proofErr w:type="spellStart"/>
       <w:r>
@@ -773,39 +355,7 @@
           <w:kern w:val="0"/>
           <w:lang w:val="en-US"/>
         </w:rPr>
-        <w:t>, 2008). The research results across various studies, some conducted</w:t>
-      </w:r>
-      <w:r>
-        <w:rPr>
-          <w:rFonts w:cstheme="minorHAnsi"/>
-          <w:kern w:val="0"/>
-          <w:lang w:val="en-US"/>
-        </w:rPr>
-        <w:t xml:space="preserve"> </w:t>
-      </w:r>
-      <w:r>
-        <w:rPr>
-          <w:rFonts w:cstheme="minorHAnsi"/>
-          <w:kern w:val="0"/>
-          <w:lang w:val="en-US"/>
-        </w:rPr>
-        <w:t>on individual countries while others on groups of countries or spanning the</w:t>
-      </w:r>
-      <w:r>
-        <w:rPr>
-          <w:rFonts w:cstheme="minorHAnsi"/>
-          <w:kern w:val="0"/>
-          <w:lang w:val="en-US"/>
-        </w:rPr>
-        <w:t xml:space="preserve"> </w:t>
-      </w:r>
-      <w:r>
-        <w:rPr>
-          <w:rFonts w:cstheme="minorHAnsi"/>
-          <w:kern w:val="0"/>
-          <w:lang w:val="en-US"/>
-        </w:rPr>
-        <w:t>entire globe (</w:t>
+        <w:t>, 2008). The research results across various studies, some conducted on individual countries while others on groups of countries or spanning the entire globe (</w:t>
       </w:r>
       <w:proofErr w:type="spellStart"/>
       <w:r>
@@ -823,39 +373,7 @@
           <w:kern w:val="0"/>
           <w:lang w:val="en-US"/>
         </w:rPr>
-        <w:t>, 2008; George and Sandler, 2018; Nordhaus, 2012), have</w:t>
-      </w:r>
-      <w:r>
-        <w:rPr>
-          <w:rFonts w:cstheme="minorHAnsi"/>
-          <w:kern w:val="0"/>
-          <w:lang w:val="en-US"/>
-        </w:rPr>
-        <w:t xml:space="preserve"> </w:t>
-      </w:r>
-      <w:r>
-        <w:rPr>
-          <w:rFonts w:cstheme="minorHAnsi"/>
-          <w:kern w:val="0"/>
-          <w:lang w:val="en-US"/>
-        </w:rPr>
-        <w:t>yielded somewhat</w:t>
-      </w:r>
-      <w:r>
-        <w:rPr>
-          <w:rFonts w:cstheme="minorHAnsi"/>
-          <w:kern w:val="0"/>
-          <w:lang w:val="en-US"/>
-        </w:rPr>
-        <w:t xml:space="preserve"> </w:t>
-      </w:r>
-      <w:r>
-        <w:rPr>
-          <w:rFonts w:cstheme="minorHAnsi"/>
-          <w:kern w:val="0"/>
-          <w:lang w:val="en-US"/>
-        </w:rPr>
-        <w:t>ambiguous findings (</w:t>
+        <w:t>, 2008; George and Sandler, 2018; Nordhaus, 2012), have yielded somewhat ambiguous findings (</w:t>
       </w:r>
       <w:proofErr w:type="spellStart"/>
       <w:r>
@@ -891,31 +409,7 @@
           <w:kern w:val="0"/>
           <w:lang w:val="en-US"/>
         </w:rPr>
-        <w:t xml:space="preserve"> and Neubauer</w:t>
-      </w:r>
-      <w:r>
-        <w:rPr>
-          <w:rFonts w:cstheme="minorHAnsi"/>
-          <w:kern w:val="0"/>
-          <w:lang w:val="en-US"/>
-        </w:rPr>
-        <w:t xml:space="preserve"> </w:t>
-      </w:r>
-      <w:r>
-        <w:rPr>
-          <w:rFonts w:cstheme="minorHAnsi"/>
-          <w:kern w:val="0"/>
-          <w:lang w:val="en-US"/>
-        </w:rPr>
-        <w:t>2020).</w:t>
-      </w:r>
-      <w:r>
-        <w:rPr>
-          <w:rFonts w:cstheme="minorHAnsi"/>
-          <w:kern w:val="0"/>
-          <w:lang w:val="en-US"/>
-        </w:rPr>
-        <w:t xml:space="preserve"> </w:t>
+        <w:t xml:space="preserve"> and Neubauer 2020). </w:t>
       </w:r>
     </w:p>
     <w:p>
@@ -937,39 +431,7 @@
           <w:kern w:val="0"/>
           <w:lang w:val="en-US"/>
         </w:rPr>
-        <w:t>Given the relative dearth of</w:t>
-      </w:r>
-      <w:r>
-        <w:rPr>
-          <w:rFonts w:cstheme="minorHAnsi"/>
-          <w:kern w:val="0"/>
-          <w:lang w:val="en-US"/>
-        </w:rPr>
-        <w:t xml:space="preserve"> </w:t>
-      </w:r>
-      <w:r>
-        <w:rPr>
-          <w:rFonts w:cstheme="minorHAnsi"/>
-          <w:kern w:val="0"/>
-          <w:lang w:val="en-US"/>
-        </w:rPr>
-        <w:t>studies exploring the specific influence of geographical distance to Russia on</w:t>
-      </w:r>
-      <w:r>
-        <w:rPr>
-          <w:rFonts w:cstheme="minorHAnsi"/>
-          <w:kern w:val="0"/>
-          <w:lang w:val="en-US"/>
-        </w:rPr>
-        <w:t xml:space="preserve"> </w:t>
-      </w:r>
-      <w:r>
-        <w:rPr>
-          <w:rFonts w:cstheme="minorHAnsi"/>
-          <w:kern w:val="0"/>
-          <w:lang w:val="en-US"/>
-        </w:rPr>
-        <w:t>military spending (</w:t>
+        <w:t>Given the relative dearth of studies exploring the specific influence of geographical distance to Russia on military spending (</w:t>
       </w:r>
       <w:proofErr w:type="spellStart"/>
       <w:r>
@@ -1005,39 +467,7 @@
           <w:kern w:val="0"/>
           <w:lang w:val="en-US"/>
         </w:rPr>
-        <w:t>, 2023), we aim to contribute to the</w:t>
-      </w:r>
-      <w:r>
-        <w:rPr>
-          <w:rFonts w:cstheme="minorHAnsi"/>
-          <w:kern w:val="0"/>
-          <w:lang w:val="en-US"/>
-        </w:rPr>
-        <w:t xml:space="preserve"> </w:t>
-      </w:r>
-      <w:r>
-        <w:rPr>
-          <w:rFonts w:cstheme="minorHAnsi"/>
-          <w:kern w:val="0"/>
-          <w:lang w:val="en-US"/>
-        </w:rPr>
-        <w:t>existing literature by focusing on this understudied factor. Our expectation is</w:t>
-      </w:r>
-      <w:r>
-        <w:rPr>
-          <w:rFonts w:cstheme="minorHAnsi"/>
-          <w:kern w:val="0"/>
-          <w:lang w:val="en-US"/>
-        </w:rPr>
-        <w:t xml:space="preserve"> </w:t>
-      </w:r>
-      <w:r>
-        <w:rPr>
-          <w:rFonts w:cstheme="minorHAnsi"/>
-          <w:kern w:val="0"/>
-          <w:lang w:val="en-US"/>
-        </w:rPr>
-        <w:t xml:space="preserve">that a closer distance to </w:t>
+        <w:t xml:space="preserve">, 2023), we aim to contribute to the existing </w:t>
       </w:r>
       <w:r>
         <w:rPr>
@@ -1046,63 +476,7 @@
           <w:lang w:val="en-US"/>
         </w:rPr>
         <w:lastRenderedPageBreak/>
-        <w:t>Russia would be positively correlated with increased</w:t>
-      </w:r>
-      <w:r>
-        <w:rPr>
-          <w:rFonts w:cstheme="minorHAnsi"/>
-          <w:kern w:val="0"/>
-          <w:lang w:val="en-US"/>
-        </w:rPr>
-        <w:t xml:space="preserve"> </w:t>
-      </w:r>
-      <w:r>
-        <w:rPr>
-          <w:rFonts w:cstheme="minorHAnsi"/>
-          <w:kern w:val="0"/>
-          <w:lang w:val="en-US"/>
-        </w:rPr>
-        <w:t>military expenditure by the concerned country. To ensure the comprehensiveness</w:t>
-      </w:r>
-      <w:r>
-        <w:rPr>
-          <w:rFonts w:cstheme="minorHAnsi"/>
-          <w:kern w:val="0"/>
-          <w:lang w:val="en-US"/>
-        </w:rPr>
-        <w:t xml:space="preserve"> </w:t>
-      </w:r>
-      <w:r>
-        <w:rPr>
-          <w:rFonts w:cstheme="minorHAnsi"/>
-          <w:kern w:val="0"/>
-          <w:lang w:val="en-US"/>
-        </w:rPr>
-        <w:t>of our analysis, we incorporate other potential influential factors as control</w:t>
-      </w:r>
-      <w:r>
-        <w:rPr>
-          <w:rFonts w:cstheme="minorHAnsi"/>
-          <w:kern w:val="0"/>
-          <w:lang w:val="en-US"/>
-        </w:rPr>
-        <w:t xml:space="preserve"> </w:t>
-      </w:r>
-      <w:r>
-        <w:rPr>
-          <w:rFonts w:cstheme="minorHAnsi"/>
-          <w:kern w:val="0"/>
-          <w:lang w:val="en-US"/>
-        </w:rPr>
-        <w:t>variables in our models.</w:t>
-      </w:r>
-      <w:r>
-        <w:rPr>
-          <w:rFonts w:cstheme="minorHAnsi"/>
-          <w:kern w:val="0"/>
-          <w:lang w:val="en-US"/>
-        </w:rPr>
-        <w:t xml:space="preserve"> </w:t>
+        <w:t xml:space="preserve">literature by focusing on this understudied factor. Our expectation is that a closer distance to Russia would be positively correlated with increased military expenditure by the concerned country. To ensure the comprehensiveness of our analysis, we incorporate other potential influential factors as control variables in our models. </w:t>
       </w:r>
     </w:p>
     <w:p>
@@ -1124,175 +498,35 @@
           <w:kern w:val="0"/>
           <w:lang w:val="en-US"/>
         </w:rPr>
-        <w:t>As part of our</w:t>
-      </w:r>
-      <w:r>
-        <w:rPr>
-          <w:rFonts w:cstheme="minorHAnsi"/>
-          <w:kern w:val="0"/>
-          <w:lang w:val="en-US"/>
-        </w:rPr>
-        <w:t xml:space="preserve"> </w:t>
-      </w:r>
-      <w:r>
-        <w:rPr>
-          <w:rFonts w:cstheme="minorHAnsi"/>
-          <w:kern w:val="0"/>
-          <w:lang w:val="en-US"/>
-        </w:rPr>
-        <w:t>investigation, we also consider the NATO member countries, who are expected to</w:t>
-      </w:r>
-      <w:r>
-        <w:rPr>
-          <w:rFonts w:cstheme="minorHAnsi"/>
-          <w:kern w:val="0"/>
-          <w:lang w:val="en-US"/>
-        </w:rPr>
-        <w:t xml:space="preserve"> </w:t>
-      </w:r>
-      <w:r>
-        <w:rPr>
-          <w:rFonts w:cstheme="minorHAnsi"/>
-          <w:kern w:val="0"/>
-          <w:lang w:val="en-US"/>
-        </w:rPr>
-        <w:t>allocate 2% of their annual GDP to military expenditures uniformly. Any</w:t>
-      </w:r>
-      <w:r>
-        <w:rPr>
-          <w:rFonts w:cstheme="minorHAnsi"/>
-          <w:kern w:val="0"/>
-          <w:lang w:val="en-US"/>
-        </w:rPr>
-        <w:t xml:space="preserve"> </w:t>
-      </w:r>
-      <w:r>
-        <w:rPr>
-          <w:rFonts w:cstheme="minorHAnsi"/>
-          <w:kern w:val="0"/>
-          <w:lang w:val="en-US"/>
-        </w:rPr>
-        <w:t>deviation from this standard percentage rate could further strengthen our</w:t>
-      </w:r>
-      <w:r>
-        <w:rPr>
-          <w:rFonts w:cstheme="minorHAnsi"/>
-          <w:kern w:val="0"/>
-          <w:lang w:val="en-US"/>
-        </w:rPr>
-        <w:t xml:space="preserve"> </w:t>
-      </w:r>
-      <w:r>
-        <w:rPr>
-          <w:rFonts w:cstheme="minorHAnsi"/>
-          <w:kern w:val="0"/>
-          <w:lang w:val="en-US"/>
-        </w:rPr>
-        <w:t>hypothesis regarding the role of geographical distance to Russia in a country's</w:t>
-      </w:r>
-      <w:r>
-        <w:rPr>
-          <w:rFonts w:cstheme="minorHAnsi"/>
-          <w:kern w:val="0"/>
-          <w:lang w:val="en-US"/>
-        </w:rPr>
-        <w:t xml:space="preserve"> </w:t>
-      </w:r>
-      <w:r>
-        <w:rPr>
-          <w:rFonts w:cstheme="minorHAnsi"/>
-          <w:kern w:val="0"/>
-          <w:lang w:val="en-US"/>
-        </w:rPr>
-        <w:t>military spending decision. Furthermore, we expand our analysis beyond NATO</w:t>
-      </w:r>
-      <w:r>
-        <w:rPr>
-          <w:rFonts w:cstheme="minorHAnsi"/>
-          <w:kern w:val="0"/>
-          <w:lang w:val="en-US"/>
-        </w:rPr>
-        <w:t xml:space="preserve"> </w:t>
-      </w:r>
-      <w:r>
-        <w:rPr>
-          <w:rFonts w:cstheme="minorHAnsi"/>
-          <w:kern w:val="0"/>
-          <w:lang w:val="en-US"/>
-        </w:rPr>
-        <w:t>members to</w:t>
-      </w:r>
-      <w:r>
-        <w:rPr>
-          <w:rFonts w:cstheme="minorHAnsi"/>
-          <w:kern w:val="0"/>
-          <w:lang w:val="en-US"/>
-        </w:rPr>
-        <w:t xml:space="preserve"> </w:t>
-      </w:r>
-      <w:r>
-        <w:rPr>
-          <w:rFonts w:cstheme="minorHAnsi"/>
-          <w:kern w:val="0"/>
-          <w:lang w:val="en-US"/>
-        </w:rPr>
-        <w:t>include non-NATO countries, recognizing that recent events like the</w:t>
-      </w:r>
-      <w:r>
-        <w:rPr>
-          <w:rFonts w:cstheme="minorHAnsi"/>
-          <w:kern w:val="0"/>
-          <w:lang w:val="en-US"/>
-        </w:rPr>
-        <w:t xml:space="preserve"> </w:t>
-      </w:r>
-      <w:r>
-        <w:rPr>
-          <w:rFonts w:cstheme="minorHAnsi"/>
-          <w:kern w:val="0"/>
-          <w:lang w:val="en-US"/>
-        </w:rPr>
-        <w:t>Russo-Ukraine conflict highlight Russia's perceived threat by countries</w:t>
-      </w:r>
-      <w:r>
-        <w:rPr>
-          <w:rFonts w:cstheme="minorHAnsi"/>
-          <w:kern w:val="0"/>
-          <w:lang w:val="en-US"/>
-        </w:rPr>
-        <w:t xml:space="preserve"> </w:t>
-      </w:r>
-      <w:r>
-        <w:rPr>
-          <w:rFonts w:cstheme="minorHAnsi"/>
-          <w:kern w:val="0"/>
-          <w:lang w:val="en-US"/>
-        </w:rPr>
-        <w:t>worldwide. Our study encompasses a total of (ZAHL) countries, offering a</w:t>
-      </w:r>
-      <w:r>
-        <w:rPr>
-          <w:rFonts w:cstheme="minorHAnsi"/>
-          <w:kern w:val="0"/>
-          <w:lang w:val="en-US"/>
-        </w:rPr>
-        <w:t xml:space="preserve"> </w:t>
-      </w:r>
-      <w:r>
-        <w:rPr>
-          <w:rFonts w:cstheme="minorHAnsi"/>
-          <w:kern w:val="0"/>
-          <w:lang w:val="en-US"/>
-        </w:rPr>
-        <w:t>comprehensive global perspective.</w:t>
-      </w:r>
-      <w:r>
-        <w:rPr>
-          <w:rFonts w:cstheme="minorHAnsi"/>
-          <w:kern w:val="0"/>
-          <w:lang w:val="en-US"/>
-        </w:rPr>
-        <w:t xml:space="preserve"> </w:t>
+        <w:t xml:space="preserve">As part of our investigation, we also consider the NATO member countries, who are expected to allocate 2% of their annual GDP to military expenditures uniformly. Any deviation from this standard percentage rate could further strengthen our hypothesis regarding the role of geographical distance to Russia in a country's military spending decision. Furthermore, we expand our analysis beyond NATO members to include non-NATO countries, recognizing that recent events like the Russo-Ukraine conflict highlight Russia's perceived threat by countries worldwide. Our study encompasses a total of </w:t>
+      </w:r>
+      <w:del w:id="6" w:author="Lohre, Fynn" w:date="2023-07-26T21:25:00Z">
+        <w:r>
+          <w:rPr>
+            <w:rFonts w:cstheme="minorHAnsi"/>
+            <w:kern w:val="0"/>
+            <w:lang w:val="en-US"/>
+          </w:rPr>
+          <w:delText>(ZAHL)</w:delText>
+        </w:r>
+      </w:del>
+      <w:ins w:id="7" w:author="Lohre, Fynn" w:date="2023-07-26T21:25:00Z">
+        <w:r>
+          <w:rPr>
+            <w:rFonts w:cstheme="minorHAnsi"/>
+            <w:kern w:val="0"/>
+            <w:lang w:val="en-US"/>
+          </w:rPr>
+          <w:t>151</w:t>
+        </w:r>
+      </w:ins>
+      <w:r>
+        <w:rPr>
+          <w:rFonts w:cstheme="minorHAnsi"/>
+          <w:kern w:val="0"/>
+          <w:lang w:val="en-US"/>
+        </w:rPr>
+        <w:t xml:space="preserve"> countries, offering a comprehensive global perspective. </w:t>
       </w:r>
     </w:p>
     <w:p>
@@ -1314,71 +548,7 @@
           <w:kern w:val="0"/>
           <w:lang w:val="en-US"/>
         </w:rPr>
-        <w:t>To gauge the geographical</w:t>
-      </w:r>
-      <w:r>
-        <w:rPr>
-          <w:rFonts w:cstheme="minorHAnsi"/>
-          <w:kern w:val="0"/>
-          <w:lang w:val="en-US"/>
-        </w:rPr>
-        <w:t xml:space="preserve"> </w:t>
-      </w:r>
-      <w:r>
-        <w:rPr>
-          <w:rFonts w:cstheme="minorHAnsi"/>
-          <w:kern w:val="0"/>
-          <w:lang w:val="en-US"/>
-        </w:rPr>
-        <w:t>distance to Russia, we explore various approaches, evaluating how the</w:t>
-      </w:r>
-      <w:r>
-        <w:rPr>
-          <w:rFonts w:cstheme="minorHAnsi"/>
-          <w:kern w:val="0"/>
-          <w:lang w:val="en-US"/>
-        </w:rPr>
-        <w:t xml:space="preserve"> </w:t>
-      </w:r>
-      <w:r>
-        <w:rPr>
-          <w:rFonts w:cstheme="minorHAnsi"/>
-          <w:kern w:val="0"/>
-          <w:lang w:val="en-US"/>
-        </w:rPr>
-        <w:t>estimation may be influenced by these different measures. Our primary proxies</w:t>
-      </w:r>
-      <w:r>
-        <w:rPr>
-          <w:rFonts w:cstheme="minorHAnsi"/>
-          <w:kern w:val="0"/>
-          <w:lang w:val="en-US"/>
-        </w:rPr>
-        <w:t xml:space="preserve"> </w:t>
-      </w:r>
-      <w:r>
-        <w:rPr>
-          <w:rFonts w:cstheme="minorHAnsi"/>
-          <w:kern w:val="0"/>
-          <w:lang w:val="en-US"/>
-        </w:rPr>
-        <w:t>are the capital distances of countries measured in kilometers, as this offers a</w:t>
-      </w:r>
-      <w:r>
-        <w:rPr>
-          <w:rFonts w:cstheme="minorHAnsi"/>
-          <w:kern w:val="0"/>
-          <w:lang w:val="en-US"/>
-        </w:rPr>
-        <w:t xml:space="preserve"> </w:t>
-      </w:r>
-      <w:r>
-        <w:rPr>
-          <w:rFonts w:cstheme="minorHAnsi"/>
-          <w:kern w:val="0"/>
-          <w:lang w:val="en-US"/>
-        </w:rPr>
-        <w:t xml:space="preserve">relevant metric for military threats. While </w:t>
+        <w:t xml:space="preserve">To gauge the geographical distance to Russia, we explore various approaches, evaluating how the estimation may be influenced by these different measures. Our primary proxies are the capital distances of countries measured in kilometers, as this offers a relevant metric for military threats. While </w:t>
       </w:r>
       <w:proofErr w:type="spellStart"/>
       <w:r>
@@ -1414,71 +584,15 @@
           <w:kern w:val="0"/>
           <w:lang w:val="en-US"/>
         </w:rPr>
-        <w:t xml:space="preserve"> (2023)</w:t>
-      </w:r>
-      <w:r>
-        <w:rPr>
-          <w:rFonts w:cstheme="minorHAnsi"/>
-          <w:kern w:val="0"/>
-          <w:lang w:val="en-US"/>
-        </w:rPr>
-        <w:t xml:space="preserve"> </w:t>
-      </w:r>
-      <w:r>
-        <w:rPr>
-          <w:rFonts w:cstheme="minorHAnsi"/>
-          <w:kern w:val="0"/>
-          <w:lang w:val="en-US"/>
-        </w:rPr>
-        <w:t>considered road travel distance</w:t>
-      </w:r>
-      <w:r>
-        <w:rPr>
-          <w:rFonts w:cstheme="minorHAnsi"/>
-          <w:kern w:val="0"/>
-          <w:lang w:val="en-US"/>
-        </w:rPr>
-        <w:t xml:space="preserve"> and mention the potential of flight travel distance</w:t>
-      </w:r>
-      <w:r>
-        <w:rPr>
-          <w:rFonts w:cstheme="minorHAnsi"/>
-          <w:kern w:val="0"/>
-          <w:lang w:val="en-US"/>
-        </w:rPr>
-        <w:t>, we prioritize air</w:t>
-      </w:r>
-      <w:r>
-        <w:rPr>
-          <w:rFonts w:cstheme="minorHAnsi"/>
-          <w:kern w:val="0"/>
-          <w:lang w:val="en-US"/>
-        </w:rPr>
-        <w:t xml:space="preserve"> </w:t>
-      </w:r>
-      <w:r>
-        <w:rPr>
-          <w:rFonts w:cstheme="minorHAnsi"/>
-          <w:kern w:val="0"/>
-          <w:lang w:val="en-US"/>
-        </w:rPr>
-        <w:t xml:space="preserve">distance as a more appropriate </w:t>
-      </w:r>
-      <w:r>
-        <w:rPr>
-          <w:rFonts w:cstheme="minorHAnsi"/>
-          <w:kern w:val="0"/>
-          <w:lang w:val="en-US"/>
-        </w:rPr>
-        <w:t>proxy when examining military threats.</w:t>
-      </w:r>
-      <w:r>
-        <w:rPr>
-          <w:rFonts w:cstheme="minorHAnsi"/>
-          <w:kern w:val="0"/>
-          <w:lang w:val="en-US"/>
-        </w:rPr>
-        <w:t xml:space="preserve"> </w:t>
+        <w:t xml:space="preserve"> (2023) considered road travel distance and mention the potential of flight travel distance, we prioritize air distance as a more appropriate </w:t>
+      </w:r>
+      <w:r>
+        <w:rPr>
+          <w:rFonts w:cstheme="minorHAnsi"/>
+          <w:kern w:val="0"/>
+          <w:lang w:val="en-US"/>
+        </w:rPr>
+        <w:t xml:space="preserve">proxy when examining military threats. </w:t>
       </w:r>
     </w:p>
     <w:p>
@@ -1548,7 +662,79 @@
           <w:kern w:val="0"/>
           <w:lang w:val="en-US"/>
         </w:rPr>
-        <w:t>measure—the border degree of a country with Russia—to gain deeper insights into the</w:t>
+        <w:t>measure</w:t>
+      </w:r>
+      <w:ins w:id="8" w:author="Lohre, Fynn" w:date="2023-07-26T21:11:00Z">
+        <w:r>
+          <w:rPr>
+            <w:rFonts w:cstheme="minorHAnsi"/>
+            <w:kern w:val="0"/>
+            <w:lang w:val="en-US"/>
+          </w:rPr>
+          <w:t xml:space="preserve"> </w:t>
+        </w:r>
+      </w:ins>
+      <w:r>
+        <w:rPr>
+          <w:rFonts w:cstheme="minorHAnsi"/>
+          <w:kern w:val="0"/>
+          <w:lang w:val="en-US"/>
+        </w:rPr>
+        <w:t>—</w:t>
+      </w:r>
+      <w:ins w:id="9" w:author="Lohre, Fynn" w:date="2023-07-26T21:11:00Z">
+        <w:r>
+          <w:rPr>
+            <w:rFonts w:cstheme="minorHAnsi"/>
+            <w:kern w:val="0"/>
+            <w:lang w:val="en-US"/>
+          </w:rPr>
+          <w:t xml:space="preserve"> </w:t>
+        </w:r>
+      </w:ins>
+      <w:r>
+        <w:rPr>
+          <w:rFonts w:cstheme="minorHAnsi"/>
+          <w:kern w:val="0"/>
+          <w:lang w:val="en-US"/>
+        </w:rPr>
+        <w:t>the border degree of a country with Russia</w:t>
+      </w:r>
+      <w:ins w:id="10" w:author="Lohre, Fynn" w:date="2023-07-26T21:11:00Z">
+        <w:r>
+          <w:rPr>
+            <w:rFonts w:cstheme="minorHAnsi"/>
+            <w:kern w:val="0"/>
+            <w:lang w:val="en-US"/>
+          </w:rPr>
+          <w:t xml:space="preserve"> </w:t>
+        </w:r>
+      </w:ins>
+      <w:r>
+        <w:rPr>
+          <w:rFonts w:cstheme="minorHAnsi"/>
+          <w:kern w:val="0"/>
+          <w:lang w:val="en-US"/>
+        </w:rPr>
+        <w:t>—</w:t>
+      </w:r>
+      <w:ins w:id="11" w:author="Lohre, Fynn" w:date="2023-07-26T21:11:00Z">
+        <w:r>
+          <w:rPr>
+            <w:rFonts w:cstheme="minorHAnsi"/>
+            <w:kern w:val="0"/>
+            <w:lang w:val="en-US"/>
+          </w:rPr>
+          <w:t xml:space="preserve"> </w:t>
+        </w:r>
+      </w:ins>
+      <w:r>
+        <w:rPr>
+          <w:rFonts w:cstheme="minorHAnsi"/>
+          <w:kern w:val="0"/>
+          <w:lang w:val="en-US"/>
+        </w:rPr>
+        <w:t>to gain deeper insights into the</w:t>
       </w:r>
       <w:r>
         <w:rPr>
@@ -1793,119 +979,51 @@
           <w:kern w:val="0"/>
           <w:lang w:val="en-US"/>
         </w:rPr>
-        <w:t>Moving forward, our research</w:t>
-      </w:r>
-      <w:r>
-        <w:rPr>
-          <w:rFonts w:cstheme="minorHAnsi"/>
-          <w:kern w:val="0"/>
-          <w:lang w:val="en-US"/>
-        </w:rPr>
-        <w:t xml:space="preserve"> </w:t>
-      </w:r>
-      <w:r>
-        <w:rPr>
-          <w:rFonts w:cstheme="minorHAnsi"/>
-          <w:kern w:val="0"/>
-          <w:lang w:val="en-US"/>
-        </w:rPr>
-        <w:t>report will be structured as follows: we will first delve into the Data we</w:t>
-      </w:r>
-      <w:r>
-        <w:rPr>
-          <w:rFonts w:cstheme="minorHAnsi"/>
-          <w:kern w:val="0"/>
-          <w:lang w:val="en-US"/>
-        </w:rPr>
-        <w:t xml:space="preserve"> </w:t>
-      </w:r>
-      <w:r>
-        <w:rPr>
-          <w:rFonts w:cstheme="minorHAnsi"/>
-          <w:kern w:val="0"/>
-          <w:lang w:val="en-US"/>
-        </w:rPr>
-        <w:t>utilize, emphasizing its relevance and reliability. Subsequently, we will</w:t>
-      </w:r>
-      <w:r>
-        <w:rPr>
-          <w:rFonts w:cstheme="minorHAnsi"/>
-          <w:kern w:val="0"/>
-          <w:lang w:val="en-US"/>
-        </w:rPr>
-        <w:t xml:space="preserve"> </w:t>
-      </w:r>
-      <w:r>
-        <w:rPr>
-          <w:rFonts w:cstheme="minorHAnsi"/>
-          <w:kern w:val="0"/>
-          <w:lang w:val="en-US"/>
-        </w:rPr>
-        <w:t>detail the Methodology, with particular emphasis on our novel approach of</w:t>
-      </w:r>
-      <w:r>
-        <w:rPr>
-          <w:rFonts w:cstheme="minorHAnsi"/>
-          <w:kern w:val="0"/>
-          <w:lang w:val="en-US"/>
-        </w:rPr>
-        <w:t xml:space="preserve"> </w:t>
-      </w:r>
-      <w:r>
-        <w:rPr>
-          <w:rFonts w:cstheme="minorHAnsi"/>
-          <w:kern w:val="0"/>
-          <w:lang w:val="en-US"/>
-        </w:rPr>
-        <w:t>employing Bayesian Model Averaging, a technique not previously utilized in the</w:t>
-      </w:r>
-      <w:r>
-        <w:rPr>
-          <w:rFonts w:cstheme="minorHAnsi"/>
-          <w:kern w:val="0"/>
-          <w:lang w:val="en-US"/>
-        </w:rPr>
-        <w:t xml:space="preserve"> </w:t>
-      </w:r>
-      <w:r>
-        <w:rPr>
-          <w:rFonts w:cstheme="minorHAnsi"/>
-          <w:kern w:val="0"/>
-          <w:lang w:val="en-US"/>
-        </w:rPr>
-        <w:t>papers we draw inspiration from. We will then present and analyze the Results</w:t>
-      </w:r>
-      <w:r>
-        <w:rPr>
-          <w:rFonts w:cstheme="minorHAnsi"/>
-          <w:kern w:val="0"/>
-          <w:lang w:val="en-US"/>
-        </w:rPr>
-        <w:t xml:space="preserve"> </w:t>
-      </w:r>
-      <w:r>
-        <w:rPr>
-          <w:rFonts w:cstheme="minorHAnsi"/>
-          <w:kern w:val="0"/>
-          <w:lang w:val="en-US"/>
-        </w:rPr>
-        <w:t>of our investigation, providing insights into the potential relationships</w:t>
-      </w:r>
-      <w:r>
-        <w:rPr>
-          <w:rFonts w:cstheme="minorHAnsi"/>
-          <w:kern w:val="0"/>
-          <w:lang w:val="en-US"/>
-        </w:rPr>
-        <w:t xml:space="preserve"> </w:t>
-      </w:r>
-      <w:r>
-        <w:rPr>
-          <w:rFonts w:cstheme="minorHAnsi"/>
-          <w:kern w:val="0"/>
-          <w:lang w:val="en-US"/>
-        </w:rPr>
-        <w:t>uncovered. Finally, we will conclude the project with a comprehensive Summary,</w:t>
+        <w:t xml:space="preserve">Moving forward, our research report will be structured as follows: we will first delve into the Data we utilize, emphasizing its relevance and reliability. Subsequently, we will detail the </w:t>
+      </w:r>
+      <w:del w:id="12" w:author="Lohre, Fynn" w:date="2023-07-26T21:30:00Z">
+        <w:r>
+          <w:rPr>
+            <w:rFonts w:cstheme="minorHAnsi"/>
+            <w:kern w:val="0"/>
+            <w:lang w:val="en-US"/>
+          </w:rPr>
+          <w:delText>Methodology</w:delText>
+        </w:r>
+      </w:del>
+      <w:ins w:id="13" w:author="Lohre, Fynn" w:date="2023-07-26T21:30:00Z">
+        <w:r>
+          <w:rPr>
+            <w:rFonts w:cstheme="minorHAnsi"/>
+            <w:kern w:val="0"/>
+            <w:lang w:val="en-US"/>
+          </w:rPr>
+          <w:t xml:space="preserve">Economic </w:t>
+        </w:r>
+        <w:commentRangeStart w:id="14"/>
+        <w:r>
+          <w:rPr>
+            <w:rFonts w:cstheme="minorHAnsi"/>
+            <w:kern w:val="0"/>
+            <w:lang w:val="en-US"/>
+          </w:rPr>
+          <w:t>Framework</w:t>
+        </w:r>
+        <w:commentRangeEnd w:id="14"/>
+        <w:r>
+          <w:rPr>
+            <w:rStyle w:val="Kommentarzeichen"/>
+          </w:rPr>
+          <w:commentReference w:id="14"/>
+        </w:r>
+      </w:ins>
+      <w:r>
+        <w:rPr>
+          <w:rFonts w:cstheme="minorHAnsi"/>
+          <w:kern w:val="0"/>
+          <w:lang w:val="en-US"/>
+        </w:rPr>
+        <w:t>, with particular emphasis on our novel approach of employing Bayesian Model Averaging, a technique not previously utilized in the papers we draw inspiration from. We will then present and analyze the Results of our investigation, providing insights into the potential relationships uncovered. Finally, we will conclude the project with a comprehensive Summary,</w:t>
       </w:r>
     </w:p>
     <w:p>
@@ -1927,23 +1045,7 @@
           <w:kern w:val="0"/>
           <w:lang w:val="en-US"/>
         </w:rPr>
-        <w:t>highlighting the implications of our findings and potential avenues for further</w:t>
-      </w:r>
-      <w:r>
-        <w:rPr>
-          <w:rFonts w:cstheme="minorHAnsi"/>
-          <w:kern w:val="0"/>
-          <w:lang w:val="en-US"/>
-        </w:rPr>
-        <w:t xml:space="preserve"> </w:t>
-      </w:r>
-      <w:r>
-        <w:rPr>
-          <w:rFonts w:cstheme="minorHAnsi"/>
-          <w:kern w:val="0"/>
-          <w:lang w:val="en-US"/>
-        </w:rPr>
-        <w:t>research.</w:t>
+        <w:t>highlighting the implications of our findings and potential avenues for further research.</w:t>
       </w:r>
     </w:p>
     <w:p>
@@ -2205,7 +1307,6 @@
           <w:color w:val="000000" w:themeColor="text1"/>
           <w:lang w:val="en-US"/>
         </w:rPr>
-        <w:lastRenderedPageBreak/>
         <w:t>Bibliography</w:t>
       </w:r>
     </w:p>
@@ -2269,27 +1370,7 @@
           <w:iCs/>
           <w:color w:val="222222"/>
         </w:rPr>
-        <w:t xml:space="preserve"> </w:t>
-      </w:r>
-      <w:proofErr w:type="spellStart"/>
-      <w:r>
-        <w:rPr>
-          <w:rFonts w:cstheme="minorHAnsi"/>
-          <w:i/>
-          <w:iCs/>
-          <w:color w:val="222222"/>
-        </w:rPr>
-        <w:t>of</w:t>
-      </w:r>
-      <w:proofErr w:type="spellEnd"/>
-      <w:r>
-        <w:rPr>
-          <w:rFonts w:cstheme="minorHAnsi"/>
-          <w:i/>
-          <w:iCs/>
-          <w:color w:val="222222"/>
-        </w:rPr>
-        <w:t xml:space="preserve"> </w:t>
+        <w:t xml:space="preserve"> of </w:t>
       </w:r>
       <w:proofErr w:type="spellStart"/>
       <w:r>
@@ -2965,6 +2046,102 @@
     </w:sectPr>
   </w:body>
 </w:document>
+</file>
+
+<file path=word/comments.xml><?xml version="1.0" encoding="utf-8"?>
+<w:comments xmlns:wpc="http://schemas.microsoft.com/office/word/2010/wordprocessingCanvas" xmlns:cx="http://schemas.microsoft.com/office/drawing/2014/chartex" xmlns:cx1="http://schemas.microsoft.com/office/drawing/2015/9/8/chartex" xmlns:cx2="http://schemas.microsoft.com/office/drawing/2015/10/21/chartex" xmlns:cx3="http://schemas.microsoft.com/office/drawing/2016/5/9/chartex" xmlns:cx4="http://schemas.microsoft.com/office/drawing/2016/5/10/chartex" xmlns:cx5="http://schemas.microsoft.com/office/drawing/2016/5/11/chartex" xmlns:cx6="http://schemas.microsoft.com/office/drawing/2016/5/12/chartex" xmlns:cx7="http://schemas.microsoft.com/office/drawing/2016/5/13/chartex" xmlns:cx8="http://schemas.microsoft.com/office/drawing/2016/5/14/chartex" xmlns:mc="http://schemas.openxmlformats.org/markup-compatibility/2006" xmlns:aink="http://schemas.microsoft.com/office/drawing/2016/ink" xmlns:am3d="http://schemas.microsoft.com/office/drawing/2017/model3d" xmlns:o="urn:schemas-microsoft-com:office:office" xmlns:oel="http://schemas.microsoft.com/office/2019/extlst" xmlns:r="http://schemas.openxmlformats.org/officeDocument/2006/relationships" xmlns:m="http://schemas.openxmlformats.org/officeDocument/2006/math" xmlns:v="urn:schemas-microsoft-com:vml" xmlns:wp14="http://schemas.microsoft.com/office/word/2010/wordprocessingDrawing" xmlns:wp="http://schemas.openxmlformats.org/drawingml/2006/wordprocessingDrawing" xmlns:w10="urn:schemas-microsoft-com:office:word" xmlns:w="http://schemas.openxmlformats.org/wordprocessingml/2006/main" xmlns:w14="http://schemas.microsoft.com/office/word/2010/wordml" xmlns:w15="http://schemas.microsoft.com/office/word/2012/wordml" xmlns:w16cex="http://schemas.microsoft.com/office/word/2018/wordml/cex" xmlns:w16cid="http://schemas.microsoft.com/office/word/2016/wordml/cid" xmlns:w16="http://schemas.microsoft.com/office/word/2018/wordml" xmlns:w16sdtdh="http://schemas.microsoft.com/office/word/2020/wordml/sdtdatahash" xmlns:w16se="http://schemas.microsoft.com/office/word/2015/wordml/symex" xmlns:wpg="http://schemas.microsoft.com/office/word/2010/wordprocessingGroup" xmlns:wpi="http://schemas.microsoft.com/office/word/2010/wordprocessingInk" xmlns:wne="http://schemas.microsoft.com/office/word/2006/wordml" xmlns:wps="http://schemas.microsoft.com/office/word/2010/wordprocessingShape" mc:Ignorable="w14 w15 w16se w16cid w16 w16cex w16sdtdh wp14">
+  <w:comment w:id="0" w:author="Lohre, Fynn" w:date="2023-07-26T21:08:00Z" w:initials="LF">
+    <w:p>
+      <w:pPr>
+        <w:pStyle w:val="Kommentartext"/>
+      </w:pPr>
+      <w:r>
+        <w:rPr>
+          <w:rStyle w:val="Kommentarzeichen"/>
+        </w:rPr>
+        <w:annotationRef/>
+      </w:r>
+      <w:r>
+        <w:t>Ich überleg mal, ob wir hier noch eine Quote oder ähnliches einfügen könnenn</w:t>
+      </w:r>
+    </w:p>
+  </w:comment>
+  <w:comment w:id="2" w:author="Lohre, Fynn" w:date="2023-07-26T21:08:00Z" w:initials="LF">
+    <w:p>
+      <w:pPr>
+        <w:pStyle w:val="Kommentartext"/>
+      </w:pPr>
+      <w:r>
+        <w:rPr>
+          <w:rStyle w:val="Kommentarzeichen"/>
+        </w:rPr>
+        <w:annotationRef/>
+      </w:r>
+      <w:r>
+        <w:t>Doppelung mit dem our</w:t>
+      </w:r>
+    </w:p>
+  </w:comment>
+  <w:comment w:id="5" w:author="Lohre, Fynn" w:date="2023-07-26T21:31:00Z" w:initials="LF">
+    <w:p>
+      <w:pPr>
+        <w:pStyle w:val="Kommentartext"/>
+      </w:pPr>
+      <w:r>
+        <w:rPr>
+          <w:rStyle w:val="Kommentarzeichen"/>
+        </w:rPr>
+        <w:annotationRef/>
+      </w:r>
+      <w:r>
+        <w:t>Ist vermutlich richtig, aber dieses eine Komma irritiert micht</w:t>
+      </w:r>
+    </w:p>
+  </w:comment>
+  <w:comment w:id="14" w:author="Lohre, Fynn" w:date="2023-07-26T21:30:00Z" w:initials="LF">
+    <w:p>
+      <w:pPr>
+        <w:pStyle w:val="Kommentartext"/>
+      </w:pPr>
+      <w:r>
+        <w:rPr>
+          <w:rStyle w:val="Kommentarzeichen"/>
+        </w:rPr>
+        <w:annotationRef/>
+      </w:r>
+      <w:r>
+        <w:t>Finde beides ok, aber Economic Framework (in Lucas Gliederung) passender. Ggf. könnte man auch 2) Methodology und dann beides als subsections</w:t>
+      </w:r>
+    </w:p>
+  </w:comment>
+</w:comments>
+</file>
+
+<file path=word/commentsExtended.xml><?xml version="1.0" encoding="utf-8"?>
+<w15:commentsEx xmlns:wpc="http://schemas.microsoft.com/office/word/2010/wordprocessingCanvas" xmlns:cx="http://schemas.microsoft.com/office/drawing/2014/chartex" xmlns:cx1="http://schemas.microsoft.com/office/drawing/2015/9/8/chartex" xmlns:cx2="http://schemas.microsoft.com/office/drawing/2015/10/21/chartex" xmlns:cx3="http://schemas.microsoft.com/office/drawing/2016/5/9/chartex" xmlns:cx4="http://schemas.microsoft.com/office/drawing/2016/5/10/chartex" xmlns:cx5="http://schemas.microsoft.com/office/drawing/2016/5/11/chartex" xmlns:cx6="http://schemas.microsoft.com/office/drawing/2016/5/12/chartex" xmlns:cx7="http://schemas.microsoft.com/office/drawing/2016/5/13/chartex" xmlns:cx8="http://schemas.microsoft.com/office/drawing/2016/5/14/chartex" xmlns:mc="http://schemas.openxmlformats.org/markup-compatibility/2006" xmlns:aink="http://schemas.microsoft.com/office/drawing/2016/ink" xmlns:am3d="http://schemas.microsoft.com/office/drawing/2017/model3d" xmlns:o="urn:schemas-microsoft-com:office:office" xmlns:oel="http://schemas.microsoft.com/office/2019/extlst" xmlns:r="http://schemas.openxmlformats.org/officeDocument/2006/relationships" xmlns:m="http://schemas.openxmlformats.org/officeDocument/2006/math" xmlns:v="urn:schemas-microsoft-com:vml" xmlns:wp14="http://schemas.microsoft.com/office/word/2010/wordprocessingDrawing" xmlns:wp="http://schemas.openxmlformats.org/drawingml/2006/wordprocessingDrawing" xmlns:w10="urn:schemas-microsoft-com:office:word" xmlns:w="http://schemas.openxmlformats.org/wordprocessingml/2006/main" xmlns:w14="http://schemas.microsoft.com/office/word/2010/wordml" xmlns:w15="http://schemas.microsoft.com/office/word/2012/wordml" xmlns:w16cex="http://schemas.microsoft.com/office/word/2018/wordml/cex" xmlns:w16cid="http://schemas.microsoft.com/office/word/2016/wordml/cid" xmlns:w16="http://schemas.microsoft.com/office/word/2018/wordml" xmlns:w16sdtdh="http://schemas.microsoft.com/office/word/2020/wordml/sdtdatahash" xmlns:w16se="http://schemas.microsoft.com/office/word/2015/wordml/symex" xmlns:wpg="http://schemas.microsoft.com/office/word/2010/wordprocessingGroup" xmlns:wpi="http://schemas.microsoft.com/office/word/2010/wordprocessingInk" xmlns:wne="http://schemas.microsoft.com/office/word/2006/wordml" xmlns:wps="http://schemas.microsoft.com/office/word/2010/wordprocessingShape" mc:Ignorable="w14 w15 w16se w16cid w16 w16cex w16sdtdh wp14">
+  <w15:commentEx w15:paraId="09A00205" w15:done="0"/>
+  <w15:commentEx w15:paraId="78B8BD41" w15:done="0"/>
+  <w15:commentEx w15:paraId="0DAF7EE2" w15:done="0"/>
+  <w15:commentEx w15:paraId="66F01A4C" w15:done="0"/>
+</w15:commentsEx>
+</file>
+
+<file path=word/commentsExtensible.xml><?xml version="1.0" encoding="utf-8"?>
+<w16cex:commentsExtensible xmlns:wpc="http://schemas.microsoft.com/office/word/2010/wordprocessingCanvas" xmlns:cx="http://schemas.microsoft.com/office/drawing/2014/chartex" xmlns:cx1="http://schemas.microsoft.com/office/drawing/2015/9/8/chartex" xmlns:cx2="http://schemas.microsoft.com/office/drawing/2015/10/21/chartex" xmlns:cx3="http://schemas.microsoft.com/office/drawing/2016/5/9/chartex" xmlns:cx4="http://schemas.microsoft.com/office/drawing/2016/5/10/chartex" xmlns:cx5="http://schemas.microsoft.com/office/drawing/2016/5/11/chartex" xmlns:cx6="http://schemas.microsoft.com/office/drawing/2016/5/12/chartex" xmlns:cx7="http://schemas.microsoft.com/office/drawing/2016/5/13/chartex" xmlns:cx8="http://schemas.microsoft.com/office/drawing/2016/5/14/chartex" xmlns:mc="http://schemas.openxmlformats.org/markup-compatibility/2006" xmlns:aink="http://schemas.microsoft.com/office/drawing/2016/ink" xmlns:am3d="http://schemas.microsoft.com/office/drawing/2017/model3d" xmlns:o="urn:schemas-microsoft-com:office:office" xmlns:oel="http://schemas.microsoft.com/office/2019/extlst" xmlns:r="http://schemas.openxmlformats.org/officeDocument/2006/relationships" xmlns:m="http://schemas.openxmlformats.org/officeDocument/2006/math" xmlns:v="urn:schemas-microsoft-com:vml" xmlns:wp14="http://schemas.microsoft.com/office/word/2010/wordprocessingDrawing" xmlns:wp="http://schemas.openxmlformats.org/drawingml/2006/wordprocessingDrawing" xmlns:w10="urn:schemas-microsoft-com:office:word" xmlns:w="http://schemas.openxmlformats.org/wordprocessingml/2006/main" xmlns:w14="http://schemas.microsoft.com/office/word/2010/wordml" xmlns:w15="http://schemas.microsoft.com/office/word/2012/wordml" xmlns:w16cex="http://schemas.microsoft.com/office/word/2018/wordml/cex" xmlns:w16cid="http://schemas.microsoft.com/office/word/2016/wordml/cid" xmlns:w16="http://schemas.microsoft.com/office/word/2018/wordml" xmlns:w16sdtdh="http://schemas.microsoft.com/office/word/2020/wordml/sdtdatahash" xmlns:w16se="http://schemas.microsoft.com/office/word/2015/wordml/symex" xmlns:wpg="http://schemas.microsoft.com/office/word/2010/wordprocessingGroup" xmlns:wpi="http://schemas.microsoft.com/office/word/2010/wordprocessingInk" xmlns:wne="http://schemas.microsoft.com/office/word/2006/wordml" xmlns:wps="http://schemas.microsoft.com/office/word/2010/wordprocessingShape" mc:Ignorable="w14 w15 w16se w16cid w16 w16cex w16sdtdh wp14">
+  <w16cex:commentExtensible w16cex:durableId="286C09DB" w16cex:dateUtc="2023-07-26T19:08:00Z"/>
+  <w16cex:commentExtensible w16cex:durableId="286C09C2" w16cex:dateUtc="2023-07-26T19:08:00Z"/>
+  <w16cex:commentExtensible w16cex:durableId="286C0F33" w16cex:dateUtc="2023-07-26T19:31:00Z"/>
+  <w16cex:commentExtensible w16cex:durableId="286C0F07" w16cex:dateUtc="2023-07-26T19:30:00Z"/>
+</w16cex:commentsExtensible>
+</file>
+
+<file path=word/commentsIds.xml><?xml version="1.0" encoding="utf-8"?>
+<w16cid:commentsIds xmlns:wpc="http://schemas.microsoft.com/office/word/2010/wordprocessingCanvas" xmlns:cx="http://schemas.microsoft.com/office/drawing/2014/chartex" xmlns:cx1="http://schemas.microsoft.com/office/drawing/2015/9/8/chartex" xmlns:cx2="http://schemas.microsoft.com/office/drawing/2015/10/21/chartex" xmlns:cx3="http://schemas.microsoft.com/office/drawing/2016/5/9/chartex" xmlns:cx4="http://schemas.microsoft.com/office/drawing/2016/5/10/chartex" xmlns:cx5="http://schemas.microsoft.com/office/drawing/2016/5/11/chartex" xmlns:cx6="http://schemas.microsoft.com/office/drawing/2016/5/12/chartex" xmlns:cx7="http://schemas.microsoft.com/office/drawing/2016/5/13/chartex" xmlns:cx8="http://schemas.microsoft.com/office/drawing/2016/5/14/chartex" xmlns:mc="http://schemas.openxmlformats.org/markup-compatibility/2006" xmlns:aink="http://schemas.microsoft.com/office/drawing/2016/ink" xmlns:am3d="http://schemas.microsoft.com/office/drawing/2017/model3d" xmlns:o="urn:schemas-microsoft-com:office:office" xmlns:oel="http://schemas.microsoft.com/office/2019/extlst" xmlns:r="http://schemas.openxmlformats.org/officeDocument/2006/relationships" xmlns:m="http://schemas.openxmlformats.org/officeDocument/2006/math" xmlns:v="urn:schemas-microsoft-com:vml" xmlns:wp14="http://schemas.microsoft.com/office/word/2010/wordprocessingDrawing" xmlns:wp="http://schemas.openxmlformats.org/drawingml/2006/wordprocessingDrawing" xmlns:w10="urn:schemas-microsoft-com:office:word" xmlns:w="http://schemas.openxmlformats.org/wordprocessingml/2006/main" xmlns:w14="http://schemas.microsoft.com/office/word/2010/wordml" xmlns:w15="http://schemas.microsoft.com/office/word/2012/wordml" xmlns:w16cex="http://schemas.microsoft.com/office/word/2018/wordml/cex" xmlns:w16cid="http://schemas.microsoft.com/office/word/2016/wordml/cid" xmlns:w16="http://schemas.microsoft.com/office/word/2018/wordml" xmlns:w16sdtdh="http://schemas.microsoft.com/office/word/2020/wordml/sdtdatahash" xmlns:w16se="http://schemas.microsoft.com/office/word/2015/wordml/symex" xmlns:wpg="http://schemas.microsoft.com/office/word/2010/wordprocessingGroup" xmlns:wpi="http://schemas.microsoft.com/office/word/2010/wordprocessingInk" xmlns:wne="http://schemas.microsoft.com/office/word/2006/wordml" xmlns:wps="http://schemas.microsoft.com/office/word/2010/wordprocessingShape" mc:Ignorable="w14 w15 w16se w16cid w16 w16cex w16sdtdh wp14">
+  <w16cid:commentId w16cid:paraId="09A00205" w16cid:durableId="286C09DB"/>
+  <w16cid:commentId w16cid:paraId="78B8BD41" w16cid:durableId="286C09C2"/>
+  <w16cid:commentId w16cid:paraId="0DAF7EE2" w16cid:durableId="286C0F33"/>
+  <w16cid:commentId w16cid:paraId="66F01A4C" w16cid:durableId="286C0F07"/>
+</w16cid:commentsIds>
 </file>
 
 <file path=word/numbering.xml><?xml version="1.0" encoding="utf-8"?>
@@ -3062,6 +2239,14 @@
     <w:abstractNumId w:val="0"/>
   </w:num>
 </w:numbering>
+</file>
+
+<file path=word/people.xml><?xml version="1.0" encoding="utf-8"?>
+<w15:people xmlns:wpc="http://schemas.microsoft.com/office/word/2010/wordprocessingCanvas" xmlns:cx="http://schemas.microsoft.com/office/drawing/2014/chartex" xmlns:cx1="http://schemas.microsoft.com/office/drawing/2015/9/8/chartex" xmlns:cx2="http://schemas.microsoft.com/office/drawing/2015/10/21/chartex" xmlns:cx3="http://schemas.microsoft.com/office/drawing/2016/5/9/chartex" xmlns:cx4="http://schemas.microsoft.com/office/drawing/2016/5/10/chartex" xmlns:cx5="http://schemas.microsoft.com/office/drawing/2016/5/11/chartex" xmlns:cx6="http://schemas.microsoft.com/office/drawing/2016/5/12/chartex" xmlns:cx7="http://schemas.microsoft.com/office/drawing/2016/5/13/chartex" xmlns:cx8="http://schemas.microsoft.com/office/drawing/2016/5/14/chartex" xmlns:mc="http://schemas.openxmlformats.org/markup-compatibility/2006" xmlns:aink="http://schemas.microsoft.com/office/drawing/2016/ink" xmlns:am3d="http://schemas.microsoft.com/office/drawing/2017/model3d" xmlns:o="urn:schemas-microsoft-com:office:office" xmlns:oel="http://schemas.microsoft.com/office/2019/extlst" xmlns:r="http://schemas.openxmlformats.org/officeDocument/2006/relationships" xmlns:m="http://schemas.openxmlformats.org/officeDocument/2006/math" xmlns:v="urn:schemas-microsoft-com:vml" xmlns:wp14="http://schemas.microsoft.com/office/word/2010/wordprocessingDrawing" xmlns:wp="http://schemas.openxmlformats.org/drawingml/2006/wordprocessingDrawing" xmlns:w10="urn:schemas-microsoft-com:office:word" xmlns:w="http://schemas.openxmlformats.org/wordprocessingml/2006/main" xmlns:w14="http://schemas.microsoft.com/office/word/2010/wordml" xmlns:w15="http://schemas.microsoft.com/office/word/2012/wordml" xmlns:w16cex="http://schemas.microsoft.com/office/word/2018/wordml/cex" xmlns:w16cid="http://schemas.microsoft.com/office/word/2016/wordml/cid" xmlns:w16="http://schemas.microsoft.com/office/word/2018/wordml" xmlns:w16sdtdh="http://schemas.microsoft.com/office/word/2020/wordml/sdtdatahash" xmlns:w16se="http://schemas.microsoft.com/office/word/2015/wordml/symex" xmlns:wpg="http://schemas.microsoft.com/office/word/2010/wordprocessingGroup" xmlns:wpi="http://schemas.microsoft.com/office/word/2010/wordprocessingInk" xmlns:wne="http://schemas.microsoft.com/office/word/2006/wordml" xmlns:wps="http://schemas.microsoft.com/office/word/2010/wordprocessingShape" mc:Ignorable="w14 w15 w16se w16cid w16 w16cex w16sdtdh wp14">
+  <w15:person w15:author="Lohre, Fynn">
+    <w15:presenceInfo w15:providerId="AD" w15:userId="S::h12232560@s.wu.ac.at::c24d65dc-e1cf-4920-925b-8a067d005075"/>
+  </w15:person>
+</w15:people>
 </file>
 
 <file path=word/styles.xml><?xml version="1.0" encoding="utf-8"?>
@@ -3505,6 +2690,76 @@
     <w:basedOn w:val="Absatz-Standardschriftart"/>
     <w:rsid w:val="007F715B"/>
   </w:style>
+  <w:style w:type="paragraph" w:styleId="berarbeitung">
+    <w:name w:val="Revision"/>
+    <w:hidden/>
+    <w:uiPriority w:val="99"/>
+    <w:semiHidden/>
+    <w:rsid w:val="00801732"/>
+  </w:style>
+  <w:style w:type="character" w:styleId="Kommentarzeichen">
+    <w:name w:val="annotation reference"/>
+    <w:basedOn w:val="Absatz-Standardschriftart"/>
+    <w:uiPriority w:val="99"/>
+    <w:semiHidden/>
+    <w:unhideWhenUsed/>
+    <w:rsid w:val="00801732"/>
+    <w:rPr>
+      <w:sz w:val="16"/>
+      <w:szCs w:val="16"/>
+    </w:rPr>
+  </w:style>
+  <w:style w:type="paragraph" w:styleId="Kommentartext">
+    <w:name w:val="annotation text"/>
+    <w:basedOn w:val="Standard"/>
+    <w:link w:val="KommentartextZchn"/>
+    <w:uiPriority w:val="99"/>
+    <w:unhideWhenUsed/>
+    <w:rsid w:val="00801732"/>
+    <w:rPr>
+      <w:sz w:val="20"/>
+      <w:szCs w:val="20"/>
+    </w:rPr>
+  </w:style>
+  <w:style w:type="character" w:customStyle="1" w:styleId="KommentartextZchn">
+    <w:name w:val="Kommentartext Zchn"/>
+    <w:basedOn w:val="Absatz-Standardschriftart"/>
+    <w:link w:val="Kommentartext"/>
+    <w:uiPriority w:val="99"/>
+    <w:rsid w:val="00801732"/>
+    <w:rPr>
+      <w:sz w:val="20"/>
+      <w:szCs w:val="20"/>
+    </w:rPr>
+  </w:style>
+  <w:style w:type="paragraph" w:styleId="Kommentarthema">
+    <w:name w:val="annotation subject"/>
+    <w:basedOn w:val="Kommentartext"/>
+    <w:next w:val="Kommentartext"/>
+    <w:link w:val="KommentarthemaZchn"/>
+    <w:uiPriority w:val="99"/>
+    <w:semiHidden/>
+    <w:unhideWhenUsed/>
+    <w:rsid w:val="00801732"/>
+    <w:rPr>
+      <w:b/>
+      <w:bCs/>
+    </w:rPr>
+  </w:style>
+  <w:style w:type="character" w:customStyle="1" w:styleId="KommentarthemaZchn">
+    <w:name w:val="Kommentarthema Zchn"/>
+    <w:basedOn w:val="KommentartextZchn"/>
+    <w:link w:val="Kommentarthema"/>
+    <w:uiPriority w:val="99"/>
+    <w:semiHidden/>
+    <w:rsid w:val="00801732"/>
+    <w:rPr>
+      <w:b/>
+      <w:bCs/>
+      <w:sz w:val="20"/>
+      <w:szCs w:val="20"/>
+    </w:rPr>
+  </w:style>
 </w:styles>
 </file>
 
@@ -3801,4 +3056,16 @@
     </a:ext>
   </a:extLst>
 </a:theme>
+</file>
+
+<file path=customXml/item1.xml><?xml version="1.0" encoding="utf-8"?>
+<b:Sources xmlns:b="http://schemas.openxmlformats.org/officeDocument/2006/bibliography" xmlns="http://schemas.openxmlformats.org/officeDocument/2006/bibliography" SelectedStyle="\APASixthEditionOfficeOnline.xsl" StyleName="APA" Version="6"/>
+</file>
+
+<file path=customXml/itemProps1.xml><?xml version="1.0" encoding="utf-8"?>
+<ds:datastoreItem xmlns:ds="http://schemas.openxmlformats.org/officeDocument/2006/customXml" ds:itemID="{51D6E4AB-CA86-4D1E-92E9-AFA40ECE274D}">
+  <ds:schemaRefs>
+    <ds:schemaRef ds:uri="http://schemas.openxmlformats.org/officeDocument/2006/bibliography"/>
+  </ds:schemaRefs>
+</ds:datastoreItem>
 </file>
</xml_diff>